<commit_message>
Auto update 2026-02-09 14:44:31
</commit_message>
<xml_diff>
--- a/docs/Anomaly_Detection_Documentation.docx
+++ b/docs/Anomaly_Detection_Documentation.docx
@@ -15,7 +15,7 @@
     </w:p>
     <w:p>
       <w:r>
-        <w:t xml:space="preserve">Generated: 2026-02-09 14:13 </w:t>
+        <w:t>Generated: 2026-02-09 14:44</w:t>
       </w:r>
     </w:p>
     <w:p>
@@ -28,7 +28,7 @@
     </w:p>
     <w:p>
       <w:r>
-        <w:t>This application implements a modular anomaly inspection pipeline with a web UI. It supports category-specific anomaly detection on MVTec AD-style data and offers two UIs: a user camera interface and an admin upload interface.</w:t>
+        <w:t>This application implements a modular anomaly inspection pipeline with a web UI. It supports category-specific anomaly detection on MVTec AD-style data and offers a user camera interface and an admin upload interface.</w:t>
       </w:r>
     </w:p>
     <w:p>
@@ -46,7 +46,7 @@
     </w:p>
     <w:p>
       <w:r>
-        <w:t>- configs/base.yaml: Primary configuration file (categories, thresholds, labels, RPM, paths).</w:t>
+        <w:t>- configs/base.yaml: Primary configuration file.</w:t>
       </w:r>
     </w:p>
     <w:p>
@@ -56,42 +56,42 @@
     </w:p>
     <w:p>
       <w:r>
-        <w:t xml:space="preserve">  - src/api.py: FastAPI server with user/admin UIs and upload/analyze endpoints.</w:t>
+        <w:t xml:space="preserve">  - src/api.py: FastAPI server with user/admin UIs.</w:t>
       </w:r>
     </w:p>
     <w:p>
       <w:r>
-        <w:t xml:space="preserve">  - src/pipeline.py: Batch pipeline (baseline anomaly detection and post-processing).</w:t>
+        <w:t xml:space="preserve">  - src/pipeline.py: Batch pipeline.</w:t>
       </w:r>
     </w:p>
     <w:p>
       <w:r>
-        <w:t xml:space="preserve">  - src/models/mean_diff.py: Baseline anomaly model (mean-difference).</w:t>
+        <w:t xml:space="preserve">  - src/models/mean_diff.py: Baseline anomaly model.</w:t>
       </w:r>
     </w:p>
     <w:p>
       <w:r>
-        <w:t xml:space="preserve">  - src/data/mvtec.py: MVTec data loader/iterator.</w:t>
+        <w:t xml:space="preserve">  - src/data/mvtec.py: MVTec data loader.</w:t>
       </w:r>
     </w:p>
     <w:p>
       <w:r>
-        <w:t xml:space="preserve">  - src/postproc/: Heatmap normalization, thresholding, bounding boxes.</w:t>
+        <w:t xml:space="preserve">  - src/postproc/: Heatmap, mask, and bbox utilities.</w:t>
       </w:r>
     </w:p>
     <w:p>
       <w:r>
-        <w:t xml:space="preserve">  - src/vlm/semantics.py: Placeholder VLM integration (returns Unknown).</w:t>
+        <w:t xml:space="preserve">  - src/vlm/semantics.py: LLaVA integration.</w:t>
       </w:r>
     </w:p>
     <w:p>
       <w:r>
-        <w:t xml:space="preserve">  - src/risk/: RPM lookup + policy mapping placeholders.</w:t>
+        <w:t xml:space="preserve">  - src/risk/: RPM lookup + policy mapping.</w:t>
       </w:r>
     </w:p>
     <w:p>
       <w:r>
-        <w:t xml:space="preserve">  - src/uncertainty/: confidence fusion and review rules.</w:t>
+        <w:t xml:space="preserve">  - src/uncertainty/: confidence and review rules.</w:t>
       </w:r>
     </w:p>
     <w:p>
@@ -101,7 +101,7 @@
     </w:p>
     <w:p>
       <w:r>
-        <w:t>- data/: Dataset folder (e.g., data/bottle).</w:t>
+        <w:t>- data/: Dataset folder.</w:t>
       </w:r>
     </w:p>
     <w:p>
@@ -114,12 +114,12 @@
         <w:pStyle w:val="Heading1"/>
       </w:pPr>
       <w:r>
-        <w:t>3. Configuration (configs/base.yaml)</w:t>
+        <w:t>3. Configuration</w:t>
       </w:r>
     </w:p>
     <w:p>
       <w:r>
-        <w:t>Important sections:</w:t>
+        <w:t>Important sections in configs/base.yaml:</w:t>
       </w:r>
     </w:p>
     <w:p>
@@ -134,22 +134,22 @@
     </w:p>
     <w:p>
       <w:r>
-        <w:t>- postproc: heatmap normalization, thresholding, min area, image-level threshold.</w:t>
+        <w:t>- postproc: heatmap normalization and thresholding.</w:t>
       </w:r>
     </w:p>
     <w:p>
       <w:r>
-        <w:t>- labels: category-specific label sets (fixed).</w:t>
+        <w:t>- labels: category-specific label sets.</w:t>
       </w:r>
     </w:p>
     <w:p>
       <w:r>
-        <w:t>- risk: RPM table and risk-to-action mapping (placeholders until fully defined).</w:t>
+        <w:t>- risk: RPM table and risk-to-action mapping.</w:t>
       </w:r>
     </w:p>
     <w:p>
       <w:r>
-        <w:t>- uncertainty: confidence fusion method and review threshold.</w:t>
+        <w:t>- uncertainty: confidence fusion and review threshold.</w:t>
       </w:r>
     </w:p>
     <w:p>
@@ -162,7 +162,7 @@
     </w:p>
     <w:p>
       <w:r>
-        <w:t>The FastAPI app exposes two UIs and API endpoints:</w:t>
+        <w:t>The FastAPI app exposes:</w:t>
       </w:r>
     </w:p>
     <w:p>
@@ -177,12 +177,12 @@
     </w:p>
     <w:p>
       <w:r>
-        <w:t>- Upload endpoint: POST /upload (saves an uploaded image).</w:t>
+        <w:t>- Upload endpoint: POST /upload.</w:t>
       </w:r>
     </w:p>
     <w:p>
       <w:r>
-        <w:t>- Analyze endpoint: POST /analyze (runs baseline anomaly detection).</w:t>
+        <w:t>- Analyze endpoint: POST /analyze.</w:t>
       </w:r>
     </w:p>
     <w:p>
@@ -195,32 +195,7 @@
     </w:p>
     <w:p>
       <w:r>
-        <w:t>The current baseline uses a mean-difference model: it computes the per-pixel mean and std from training good images and scores anomalies based on normalized absolute deviation.</w:t>
-      </w:r>
-    </w:p>
-    <w:p>
-      <w:r>
-        <w:t>Outputs:</w:t>
-      </w:r>
-    </w:p>
-    <w:p>
-      <w:r>
-        <w:t>- anomaly_score: max heatmap response.</w:t>
-      </w:r>
-    </w:p>
-    <w:p>
-      <w:r>
-        <w:t>- anomaly_heatmap: normalized heatmap stored as PNG.</w:t>
-      </w:r>
-    </w:p>
-    <w:p>
-      <w:r>
-        <w:t>- anomaly_mask: thresholded mask stored as PNG.</w:t>
-      </w:r>
-    </w:p>
-    <w:p>
-      <w:r>
-        <w:t>- bboxes: connected components bounding boxes.</w:t>
+        <w:t>Current baseline uses a mean-difference model: per-pixel mean and std are computed from training images and anomalies are scored by normalized deviation.</w:t>
       </w:r>
     </w:p>
     <w:p>
@@ -233,7 +208,7 @@
     </w:p>
     <w:p>
       <w:r>
-        <w:t>VLM semantics, RPM lookup, and action policy are currently stubbed. The system returns Unknown labels and no risk until the RPM and label sets are fully populated, and VLM integration is implemented.</w:t>
+        <w:t>VLM semantics are implemented with LLaVA-1.6 (Mistral). Risk uses a deterministic RPM lookup, and uncertainty combines anomaly and VLM confidence.</w:t>
       </w:r>
     </w:p>
     <w:p>
@@ -262,51 +237,6 @@
     <w:p>
       <w:r>
         <w:t>python -m uvicorn src.api:app --reload</w:t>
-      </w:r>
-    </w:p>
-    <w:p>
-      <w:pPr>
-        <w:pStyle w:val="Heading1"/>
-      </w:pPr>
-      <w:r>
-        <w:t>8. Notes and Limitations</w:t>
-      </w:r>
-    </w:p>
-    <w:p>
-      <w:r>
-        <w:t>- The current anomaly model is a simple baseline and should be replaced by PatchCore or PaDiM.</w:t>
-        <w:br/>
-        <w:t>- The RPM table and label sets must be filled with real values.</w:t>
-        <w:br/>
-        <w:t>- The VLM module is not yet integrated with a real model.</w:t>
-      </w:r>
-    </w:p>
-    <w:p>
-      <w:pPr>
-        <w:pStyle w:val="Heading1"/>
-      </w:pPr>
-      <w:r>
-        <w:t>9. Suggested Next Steps</w:t>
-      </w:r>
-    </w:p>
-    <w:p>
-      <w:r>
-        <w:t>- Integrate PatchCore or PaDiM for stronger anomaly detection.</w:t>
-      </w:r>
-    </w:p>
-    <w:p>
-      <w:r>
-        <w:t>- Add VLM inference and ROI conditioning for defect labels.</w:t>
-      </w:r>
-    </w:p>
-    <w:p>
-      <w:r>
-        <w:t>- Finalize RPM table and action policy.</w:t>
-      </w:r>
-    </w:p>
-    <w:p>
-      <w:r>
-        <w:t>- Add evaluation metrics and reporting.</w:t>
       </w:r>
     </w:p>
     <w:sectPr>

</xml_diff>